<commit_message>
All documents that have been altered :)
</commit_message>
<xml_diff>
--- a/Documentation/SYSADD Files/Abstract.docx
+++ b/Documentation/SYSADD Files/Abstract.docx
@@ -1,22 +1,26 @@
 
 <file path=word/document.xml><?xml version="1.0" encoding="utf-8"?>
-<w:document xmlns:wpc="http://schemas.microsoft.com/office/word/2010/wordprocessingCanvas" xmlns:mc="http://schemas.openxmlformats.org/markup-compatibility/2006" xmlns:o="urn:schemas-microsoft-com:office:office" xmlns:r="http://schemas.openxmlformats.org/officeDocument/2006/relationships" xmlns:m="http://schemas.openxmlformats.org/officeDocument/2006/math" xmlns:v="urn:schemas-microsoft-com:vml" xmlns:wp14="http://schemas.microsoft.com/office/word/2010/wordprocessingDrawing" xmlns:wp="http://schemas.openxmlformats.org/drawingml/2006/wordprocessingDrawing" xmlns:w10="urn:schemas-microsoft-com:office:word" xmlns:w="http://schemas.openxmlformats.org/wordprocessingml/2006/main" xmlns:w14="http://schemas.microsoft.com/office/word/2010/wordml" xmlns:w15="http://schemas.microsoft.com/office/word/2012/wordml" xmlns:wpg="http://schemas.microsoft.com/office/word/2010/wordprocessingGroup" xmlns:wpi="http://schemas.microsoft.com/office/word/2010/wordprocessingInk" xmlns:wne="http://schemas.microsoft.com/office/word/2006/wordml" xmlns:wps="http://schemas.microsoft.com/office/word/2010/wordprocessingShape" mc:Ignorable="w14 w15 wp14">
+<w:document xmlns:wpc="http://schemas.microsoft.com/office/word/2010/wordprocessingCanvas" xmlns:cx="http://schemas.microsoft.com/office/drawing/2014/chartex" xmlns:cx1="http://schemas.microsoft.com/office/drawing/2015/9/8/chartex" xmlns:cx2="http://schemas.microsoft.com/office/drawing/2015/10/21/chartex" xmlns:mc="http://schemas.openxmlformats.org/markup-compatibility/2006" xmlns:o="urn:schemas-microsoft-com:office:office" xmlns:r="http://schemas.openxmlformats.org/officeDocument/2006/relationships" xmlns:m="http://schemas.openxmlformats.org/officeDocument/2006/math" xmlns:v="urn:schemas-microsoft-com:vml" xmlns:wp14="http://schemas.microsoft.com/office/word/2010/wordprocessingDrawing" xmlns:wp="http://schemas.openxmlformats.org/drawingml/2006/wordprocessingDrawing" xmlns:w10="urn:schemas-microsoft-com:office:word" xmlns:w="http://schemas.openxmlformats.org/wordprocessingml/2006/main" xmlns:w14="http://schemas.microsoft.com/office/word/2010/wordml" xmlns:w15="http://schemas.microsoft.com/office/word/2012/wordml" xmlns:w16se="http://schemas.microsoft.com/office/word/2015/wordml/symex" xmlns:wpg="http://schemas.microsoft.com/office/word/2010/wordprocessingGroup" xmlns:wpi="http://schemas.microsoft.com/office/word/2010/wordprocessingInk" xmlns:wne="http://schemas.microsoft.com/office/word/2006/wordml" xmlns:wps="http://schemas.microsoft.com/office/word/2010/wordprocessingShape" mc:Ignorable="w14 w15 w16se wp14">
   <w:body>
     <w:p>
       <w:pPr>
         <w:rPr>
           <w:rFonts w:ascii="Arial" w:hAnsi="Arial" w:cs="Arial"/>
           <w:b/>
-          <w:sz w:val="36"/>
+          <w:sz w:val="28"/>
+          <w:szCs w:val="28"/>
+          <w:u w:val="single"/>
         </w:rPr>
       </w:pPr>
       <w:r>
         <w:rPr>
           <w:rFonts w:ascii="Arial" w:hAnsi="Arial" w:cs="Arial"/>
           <w:b/>
-          <w:sz w:val="36"/>
-        </w:rPr>
-        <w:t>Abstract</w:t>
+          <w:sz w:val="28"/>
+          <w:szCs w:val="28"/>
+          <w:u w:val="single"/>
+        </w:rPr>
+        <w:t>ABSTRACT</w:t>
       </w:r>
     </w:p>
     <w:p>
@@ -25,202 +29,170 @@
         <w:jc w:val="both"/>
         <w:rPr>
           <w:rFonts w:ascii="Arial" w:hAnsi="Arial" w:cs="Arial"/>
+          <w:sz w:val="24"/>
         </w:rPr>
       </w:pPr>
       <w:r>
         <w:rPr>
           <w:rFonts w:ascii="Arial" w:hAnsi="Arial" w:cs="Arial"/>
+          <w:sz w:val="24"/>
+        </w:rPr>
+        <w:t xml:space="preserve">Social networking sites are primarily used for communicating and connecting with other people. However, some people use these technologies to harm others emotionally. </w:t>
+      </w:r>
+      <w:r>
+        <w:rPr>
+          <w:rFonts w:ascii="Arial" w:hAnsi="Arial" w:cs="Arial"/>
+          <w:sz w:val="24"/>
         </w:rPr>
         <w:t xml:space="preserve">Cyberbullying refers to the use of technology to humiliate and slander behaviour towards other people </w:t>
       </w:r>
       <w:r>
         <w:rPr>
           <w:rFonts w:ascii="Arial" w:hAnsi="Arial" w:cs="Arial"/>
+          <w:sz w:val="24"/>
         </w:rPr>
         <w:t>with the use of computers or mobile phones</w:t>
       </w:r>
       <w:r>
         <w:rPr>
           <w:rFonts w:ascii="Arial" w:hAnsi="Arial" w:cs="Arial"/>
+          <w:sz w:val="24"/>
         </w:rPr>
         <w:t xml:space="preserve">. It takes form of hate messages sent </w:t>
       </w:r>
       <w:r>
         <w:rPr>
           <w:rFonts w:ascii="Arial" w:hAnsi="Arial" w:cs="Arial"/>
+          <w:sz w:val="24"/>
         </w:rPr>
         <w:t>through social media and e-mails</w:t>
       </w:r>
       <w:r>
         <w:rPr>
           <w:rFonts w:ascii="Arial" w:hAnsi="Arial" w:cs="Arial"/>
+          <w:sz w:val="24"/>
         </w:rPr>
         <w:t xml:space="preserve">. </w:t>
       </w:r>
       <w:r>
         <w:rPr>
           <w:rFonts w:ascii="Arial" w:hAnsi="Arial" w:cs="Arial"/>
-        </w:rPr>
-        <w:t xml:space="preserve">Recently it has become a serious social problem in many countries. </w:t>
-      </w:r>
-      <w:r>
-        <w:rPr>
-          <w:rFonts w:ascii="Arial" w:hAnsi="Arial" w:cs="Arial"/>
-        </w:rPr>
-        <w:t>Since</w:t>
-      </w:r>
-      <w:r>
-        <w:rPr>
-          <w:rFonts w:ascii="Arial" w:hAnsi="Arial" w:cs="Arial"/>
-        </w:rPr>
-        <w:t xml:space="preserve"> adolescents are more inclined to social </w:t>
-      </w:r>
-      <w:r>
-        <w:rPr>
-          <w:rFonts w:ascii="Arial" w:hAnsi="Arial" w:cs="Arial"/>
-        </w:rPr>
-        <w:t>media than any other age groups, they are proven to be</w:t>
-      </w:r>
-      <w:r>
-        <w:rPr>
-          <w:rFonts w:ascii="Arial" w:hAnsi="Arial" w:cs="Arial"/>
+          <w:sz w:val="24"/>
+        </w:rPr>
+        <w:t xml:space="preserve">Truly, cyberbullying has become rampant in many countries. </w:t>
+      </w:r>
+      <w:r>
+        <w:rPr>
+          <w:rFonts w:ascii="Arial" w:hAnsi="Arial" w:cs="Arial"/>
+          <w:sz w:val="24"/>
+        </w:rPr>
+        <w:t xml:space="preserve">In order to address this issue, the team proposed a method to detect cyberbullying entries on social media through the use of Natural Language Processing (NLP). </w:t>
+      </w:r>
+      <w:r>
+        <w:rPr>
+          <w:rFonts w:ascii="Arial" w:hAnsi="Arial" w:cs="Arial"/>
+          <w:sz w:val="24"/>
+        </w:rPr>
+        <w:t>The data that was used by the researc</w:t>
+      </w:r>
+      <w:r>
+        <w:rPr>
+          <w:rFonts w:ascii="Arial" w:hAnsi="Arial" w:cs="Arial"/>
+          <w:sz w:val="24"/>
+        </w:rPr>
+        <w:t xml:space="preserve">hers was collected from </w:t>
+      </w:r>
+      <w:proofErr w:type="spellStart"/>
+      <w:r>
+        <w:rPr>
+          <w:rFonts w:ascii="Arial" w:hAnsi="Arial" w:cs="Arial"/>
+          <w:sz w:val="24"/>
+        </w:rPr>
+        <w:t>Youtube</w:t>
+      </w:r>
+      <w:proofErr w:type="spellEnd"/>
+      <w:r>
+        <w:rPr>
+          <w:rFonts w:ascii="Arial" w:hAnsi="Arial" w:cs="Arial"/>
+          <w:sz w:val="24"/>
+        </w:rPr>
+        <w:t>, Twitter, and Facebook.</w:t>
+      </w:r>
+      <w:r>
+        <w:rPr>
+          <w:rFonts w:ascii="Arial" w:hAnsi="Arial" w:cs="Arial"/>
+          <w:sz w:val="24"/>
         </w:rPr>
         <w:t xml:space="preserve"> </w:t>
       </w:r>
       <w:r>
         <w:rPr>
           <w:rFonts w:ascii="Arial" w:hAnsi="Arial" w:cs="Arial"/>
-        </w:rPr>
-        <w:t xml:space="preserve">more </w:t>
-      </w:r>
-      <w:r>
-        <w:rPr>
-          <w:rFonts w:ascii="Arial" w:hAnsi="Arial" w:cs="Arial"/>
-        </w:rPr>
-        <w:t>vulnerable to cyberbullyin</w:t>
-      </w:r>
-      <w:r>
-        <w:rPr>
-          <w:rFonts w:ascii="Arial" w:hAnsi="Arial" w:cs="Arial"/>
-        </w:rPr>
-        <w:t xml:space="preserve">g attacks that </w:t>
-      </w:r>
-      <w:r>
-        <w:rPr>
-          <w:rFonts w:ascii="Arial" w:hAnsi="Arial" w:cs="Arial"/>
-        </w:rPr>
-        <w:t xml:space="preserve">is why there is a need for intelligent systems to </w:t>
-      </w:r>
-      <w:r>
-        <w:rPr>
-          <w:rFonts w:ascii="Arial" w:hAnsi="Arial" w:cs="Arial"/>
-        </w:rPr>
-        <w:t xml:space="preserve">identify the risks of cyberbullying incidents automatically. Therefore, we propose a method to detect cyberbullying entries on social media. </w:t>
-      </w:r>
-      <w:r>
-        <w:rPr>
-          <w:rFonts w:ascii="Arial" w:hAnsi="Arial" w:cs="Arial"/>
-        </w:rPr>
-        <w:t xml:space="preserve">We present the construction and annotation of a corpus of </w:t>
-      </w:r>
-      <w:r>
-        <w:rPr>
-          <w:rFonts w:ascii="Arial" w:hAnsi="Arial" w:cs="Arial"/>
-        </w:rPr>
-        <w:t>Filipino</w:t>
-      </w:r>
-      <w:r>
-        <w:rPr>
-          <w:rFonts w:ascii="Arial" w:hAnsi="Arial" w:cs="Arial"/>
-        </w:rPr>
-        <w:t xml:space="preserve"> social media posts </w:t>
-      </w:r>
-      <w:r>
-        <w:rPr>
-          <w:rFonts w:ascii="Arial" w:hAnsi="Arial" w:cs="Arial"/>
-        </w:rPr>
-        <w:t xml:space="preserve">gathered from Facebook, Twitter and </w:t>
-      </w:r>
-      <w:proofErr w:type="spellStart"/>
-      <w:r>
-        <w:rPr>
-          <w:rFonts w:ascii="Arial" w:hAnsi="Arial" w:cs="Arial"/>
-        </w:rPr>
-        <w:t>AskFM</w:t>
-      </w:r>
-      <w:proofErr w:type="spellEnd"/>
-      <w:r>
-        <w:rPr>
-          <w:rFonts w:ascii="Arial" w:hAnsi="Arial" w:cs="Arial"/>
-        </w:rPr>
-        <w:t xml:space="preserve">. The data that we obtained were </w:t>
-      </w:r>
-      <w:r>
-        <w:rPr>
-          <w:rFonts w:ascii="Arial" w:hAnsi="Arial" w:cs="Arial"/>
-        </w:rPr>
-        <w:t>annotated with fine-grained cyberbullying-related text categories, such as insults</w:t>
-      </w:r>
-      <w:r>
-        <w:rPr>
-          <w:rFonts w:ascii="Arial" w:hAnsi="Arial" w:cs="Arial"/>
-        </w:rPr>
-        <w:t xml:space="preserve">, threats, sexual talks, </w:t>
-      </w:r>
-      <w:proofErr w:type="spellStart"/>
-      <w:r>
-        <w:rPr>
-          <w:rFonts w:ascii="Arial" w:hAnsi="Arial" w:cs="Arial"/>
-        </w:rPr>
-        <w:t>d</w:t>
-      </w:r>
-      <w:r>
-        <w:rPr>
-          <w:rFonts w:ascii="Arial" w:hAnsi="Arial" w:cs="Arial"/>
-        </w:rPr>
-        <w:t>efense</w:t>
-      </w:r>
-      <w:proofErr w:type="spellEnd"/>
-      <w:r>
-        <w:rPr>
-          <w:rFonts w:ascii="Arial" w:hAnsi="Arial" w:cs="Arial"/>
-        </w:rPr>
-        <w:t xml:space="preserve"> and curse</w:t>
-      </w:r>
-      <w:r>
-        <w:rPr>
-          <w:rFonts w:ascii="Arial" w:hAnsi="Arial" w:cs="Arial"/>
-        </w:rPr>
-        <w:t xml:space="preserve">. </w:t>
-      </w:r>
-      <w:r>
-        <w:rPr>
-          <w:rFonts w:ascii="Arial" w:hAnsi="Arial" w:cs="Arial"/>
-        </w:rPr>
-        <w:t xml:space="preserve">We also defined the roles in a cyberbullying contexts such as the harasser, victim and bystander. </w:t>
-      </w:r>
-      <w:r>
-        <w:rPr>
-          <w:rFonts w:ascii="Arial" w:hAnsi="Arial" w:cs="Arial"/>
-        </w:rPr>
-        <w:t>Apart from describing our dataset construction and annotation, we present proof-of-concept experiments on the automatic identification of cyberbullying events and fine-grained cyberbullying categories.</w:t>
-      </w:r>
-      <w:bookmarkStart w:id="0" w:name="_GoBack"/>
-      <w:bookmarkEnd w:id="0"/>
+          <w:sz w:val="24"/>
+        </w:rPr>
+        <w:t xml:space="preserve">Each statement that was extracted from these social networking sites were ranked according to their harmfulness level (wherein 0, indicates no indication of cyberbullying event, 1 indicates mild cyberbullying occurrences and 2 indicates severe cyberbullying occurrences). </w:t>
+      </w:r>
+      <w:r>
+        <w:rPr>
+          <w:rFonts w:ascii="Arial" w:hAnsi="Arial" w:cs="Arial"/>
+          <w:sz w:val="24"/>
+        </w:rPr>
+        <w:t>Furthermore, it</w:t>
+      </w:r>
+      <w:r>
+        <w:rPr>
+          <w:rFonts w:ascii="Arial" w:hAnsi="Arial" w:cs="Arial"/>
+          <w:sz w:val="24"/>
+        </w:rPr>
+        <w:t xml:space="preserve"> </w:t>
+      </w:r>
+      <w:r>
+        <w:rPr>
+          <w:rFonts w:ascii="Arial" w:hAnsi="Arial" w:cs="Arial"/>
+          <w:sz w:val="24"/>
+        </w:rPr>
+        <w:t>was a</w:t>
+      </w:r>
+      <w:r>
+        <w:rPr>
+          <w:rFonts w:ascii="Arial" w:hAnsi="Arial" w:cs="Arial"/>
+          <w:sz w:val="24"/>
+        </w:rPr>
+        <w:t xml:space="preserve">nnotated into six cyberbullying categories: bad description, </w:t>
+      </w:r>
+      <w:r>
+        <w:rPr>
+          <w:rFonts w:ascii="Arial" w:hAnsi="Arial" w:cs="Arial"/>
+          <w:sz w:val="24"/>
+        </w:rPr>
+        <w:t xml:space="preserve">intelligence, physical appearance, race and culture, sexuality, and social rejection. Among the 450 words that were extracted from 600 statements, bad description was most prevalent with a frequency of 27%. </w:t>
+      </w:r>
     </w:p>
     <w:p>
       <w:pPr>
         <w:jc w:val="both"/>
         <w:rPr>
           <w:rFonts w:ascii="Arial" w:hAnsi="Arial" w:cs="Arial"/>
+          <w:sz w:val="24"/>
         </w:rPr>
       </w:pPr>
       <w:r>
         <w:rPr>
           <w:rFonts w:ascii="Arial" w:hAnsi="Arial" w:cs="Arial"/>
-        </w:rPr>
-        <w:t>Keywords: Cyberbullying, Detection, Implications, Social Media</w:t>
-      </w:r>
+          <w:sz w:val="24"/>
+        </w:rPr>
+        <w:t xml:space="preserve">Keywords: </w:t>
+      </w:r>
+      <w:r>
+        <w:rPr>
+          <w:rFonts w:ascii="Arial" w:hAnsi="Arial" w:cs="Arial"/>
+          <w:i/>
+          <w:sz w:val="24"/>
+        </w:rPr>
+        <w:t>Cyberbullying, Detection, Implications, Social Media</w:t>
+      </w:r>
+      <w:bookmarkStart w:id="0" w:name="_GoBack"/>
+      <w:bookmarkEnd w:id="0"/>
     </w:p>
     <w:sectPr>
       <w:pgSz w:w="12240" w:h="15840"/>
@@ -233,7 +205,7 @@
 </file>
 
 <file path=word/styles.xml><?xml version="1.0" encoding="utf-8"?>
-<w:styles xmlns:mc="http://schemas.openxmlformats.org/markup-compatibility/2006" xmlns:r="http://schemas.openxmlformats.org/officeDocument/2006/relationships" xmlns:w="http://schemas.openxmlformats.org/wordprocessingml/2006/main" xmlns:w14="http://schemas.microsoft.com/office/word/2010/wordml" xmlns:w15="http://schemas.microsoft.com/office/word/2012/wordml" mc:Ignorable="w14 w15">
+<w:styles xmlns:mc="http://schemas.openxmlformats.org/markup-compatibility/2006" xmlns:r="http://schemas.openxmlformats.org/officeDocument/2006/relationships" xmlns:w="http://schemas.openxmlformats.org/wordprocessingml/2006/main" xmlns:w14="http://schemas.microsoft.com/office/word/2010/wordml" xmlns:w15="http://schemas.microsoft.com/office/word/2012/wordml" xmlns:w16se="http://schemas.microsoft.com/office/word/2015/wordml/symex" mc:Ignorable="w14 w15 w16se">
   <w:docDefaults>
     <w:rPrDefault>
       <w:rPr>
@@ -249,7 +221,7 @@
       </w:pPr>
     </w:pPrDefault>
   </w:docDefaults>
-  <w:latentStyles w:defLockedState="0" w:defUIPriority="99" w:defSemiHidden="0" w:defUnhideWhenUsed="0" w:defQFormat="0" w:count="371">
+  <w:latentStyles w:defLockedState="0" w:defUIPriority="99" w:defSemiHidden="0" w:defUnhideWhenUsed="0" w:defQFormat="0" w:count="372">
     <w:lsdException w:name="Normal" w:uiPriority="0" w:qFormat="1"/>
     <w:lsdException w:name="heading 1" w:uiPriority="9" w:qFormat="1"/>
     <w:lsdException w:name="heading 2" w:semiHidden="1" w:uiPriority="9" w:unhideWhenUsed="1" w:qFormat="1"/>
@@ -355,7 +327,6 @@
     <w:lsdException w:name="HTML Sample" w:semiHidden="1" w:unhideWhenUsed="1"/>
     <w:lsdException w:name="HTML Typewriter" w:semiHidden="1" w:unhideWhenUsed="1"/>
     <w:lsdException w:name="HTML Variable" w:semiHidden="1" w:unhideWhenUsed="1"/>
-    <w:lsdException w:name="Normal Table" w:semiHidden="1" w:unhideWhenUsed="1"/>
     <w:lsdException w:name="annotation subject" w:semiHidden="1" w:unhideWhenUsed="1"/>
     <w:lsdException w:name="No List" w:semiHidden="1" w:unhideWhenUsed="1"/>
     <w:lsdException w:name="Outline List 1" w:semiHidden="1" w:unhideWhenUsed="1"/>
@@ -402,10 +373,8 @@
     <w:lsdException w:name="Table Subtle 2" w:semiHidden="1" w:unhideWhenUsed="1"/>
     <w:lsdException w:name="Table Web 1" w:semiHidden="1" w:unhideWhenUsed="1"/>
     <w:lsdException w:name="Table Web 2" w:semiHidden="1" w:unhideWhenUsed="1"/>
-    <w:lsdException w:name="Table Web 3" w:semiHidden="1" w:unhideWhenUsed="1"/>
     <w:lsdException w:name="Balloon Text" w:semiHidden="1" w:unhideWhenUsed="1"/>
     <w:lsdException w:name="Table Grid" w:uiPriority="39"/>
-    <w:lsdException w:name="Table Theme" w:semiHidden="1" w:unhideWhenUsed="1"/>
     <w:lsdException w:name="Placeholder Text" w:semiHidden="1"/>
     <w:lsdException w:name="No Spacing" w:uiPriority="1" w:qFormat="1"/>
     <w:lsdException w:name="Light Shading" w:uiPriority="60"/>
@@ -621,6 +590,7 @@
     <w:lsdException w:name="List Table 5 Dark Accent 6" w:uiPriority="50"/>
     <w:lsdException w:name="List Table 6 Colorful Accent 6" w:uiPriority="51"/>
     <w:lsdException w:name="List Table 7 Colorful Accent 6" w:uiPriority="52"/>
+    <w:lsdException w:name="Mention" w:semiHidden="1" w:unhideWhenUsed="1"/>
   </w:latentStyles>
   <w:style w:type="paragraph" w:default="1" w:styleId="Normal">
     <w:name w:val="Normal"/>

</xml_diff>